<commit_message>
Add fearless document generator
</commit_message>
<xml_diff>
--- a/fearless_test.docx
+++ b/fearless_test.docx
@@ -4,26 +4,28 @@
   <w:body>
     <w:p>
       <w:pPr>
-        <w:spacing w:after="240"/>
+        <w:spacing w:before="640" w:after="0"/>
+        <w:jc w:val="left"/>
       </w:pPr>
       <w:r>
         <w:rPr>
           <w:rFonts w:ascii="Montserrat Alternates" w:hAnsi="Montserrat Alternates"/>
           <w:b/>
           <w:color w:val="EE5340"/>
-          <w:sz w:val="36"/>
+          <w:sz w:val="56"/>
         </w:rPr>
         <w:t>Fearless Test</w:t>
       </w:r>
     </w:p>
     <w:p>
       <w:pPr>
-        <w:spacing w:after="240"/>
+        <w:spacing w:before="0" w:after="320" w:line="276" w:lineRule="auto"/>
+        <w:jc w:val="left"/>
       </w:pPr>
       <w:r>
         <w:rPr>
           <w:rFonts w:ascii="Montserrat" w:hAnsi="Montserrat"/>
-          <w:color w:val="000000"/>
+          <w:color w:val="494F56"/>
           <w:sz w:val="20"/>
         </w:rPr>
         <w:t>This is a test document.</w:t>
@@ -31,26 +33,28 @@
     </w:p>
     <w:p>
       <w:pPr>
-        <w:spacing w:after="240"/>
+        <w:spacing w:before="0" w:after="400"/>
+        <w:jc w:val="left"/>
       </w:pPr>
       <w:r>
         <w:rPr>
-          <w:rFonts w:ascii="Montserrat" w:hAnsi="Montserrat"/>
+          <w:rFonts w:ascii="Montserrat Alternates" w:hAnsi="Montserrat Alternates"/>
           <w:b/>
-          <w:color w:val="000000"/>
-          <w:sz w:val="28"/>
+          <w:color w:val="7F8388"/>
+          <w:sz w:val="44"/>
         </w:rPr>
         <w:t>Section 1</w:t>
       </w:r>
     </w:p>
     <w:p>
       <w:pPr>
-        <w:spacing w:after="240"/>
+        <w:spacing w:before="0" w:after="320" w:line="276" w:lineRule="auto"/>
+        <w:jc w:val="left"/>
       </w:pPr>
       <w:r>
         <w:rPr>
           <w:rFonts w:ascii="Montserrat" w:hAnsi="Montserrat"/>
-          <w:color w:val="000000"/>
+          <w:color w:val="494F56"/>
           <w:sz w:val="20"/>
         </w:rPr>
         <w:t>Body text here.</w:t>
@@ -60,7 +64,7 @@
       <w:headerReference w:type="default" r:id="rId9"/>
       <w:footerReference w:type="default" r:id="rId10"/>
       <w:pgSz w:w="12240" w:h="15840"/>
-      <w:pgMar w:top="1440" w:right="1440" w:bottom="1440" w:left="1440" w:header="720" w:footer="720" w:gutter="0"/>
+      <w:pgMar w:top="1440" w:right="1440" w:bottom="720" w:left="1440" w:header="720" w:footer="432" w:gutter="0"/>
       <w:cols w:space="720"/>
       <w:docGrid w:linePitch="360"/>
     </w:sectPr>
@@ -73,23 +77,82 @@
   <w:p>
     <w:pPr>
       <w:pStyle w:val="Footer"/>
+    </w:pPr>
+  </w:p>
+  <w:p>
+    <w:pPr>
+      <w:spacing w:after="20"/>
+      <w:jc w:val="left"/>
+    </w:pPr>
+    <w:r>
+      <w:drawing>
+        <wp:inline xmlns:a="http://schemas.openxmlformats.org/drawingml/2006/main" xmlns:pic="http://schemas.openxmlformats.org/drawingml/2006/picture">
+          <wp:extent cx="961478" cy="182880"/>
+          <wp:docPr id="1" name="Picture 1"/>
+          <wp:cNvGraphicFramePr>
+            <a:graphicFrameLocks noChangeAspect="1"/>
+          </wp:cNvGraphicFramePr>
+          <a:graphic>
+            <a:graphicData uri="http://schemas.openxmlformats.org/drawingml/2006/picture">
+              <pic:pic>
+                <pic:nvPicPr>
+                  <pic:cNvPr id="0" name="image.png"/>
+                  <pic:cNvPicPr/>
+                </pic:nvPicPr>
+                <pic:blipFill>
+                  <a:blip r:embed="rId1"/>
+                  <a:stretch>
+                    <a:fillRect/>
+                  </a:stretch>
+                </pic:blipFill>
+                <pic:spPr>
+                  <a:xfrm>
+                    <a:off x="0" y="0"/>
+                    <a:ext cx="961478" cy="182880"/>
+                  </a:xfrm>
+                  <a:prstGeom prst="rect"/>
+                </pic:spPr>
+              </pic:pic>
+            </a:graphicData>
+          </a:graphic>
+        </wp:inline>
+      </w:drawing>
+    </w:r>
+  </w:p>
+  <w:p>
+    <w:pPr>
+      <w:spacing w:before="0" w:after="0"/>
       <w:jc w:val="center"/>
     </w:pPr>
     <w:r>
       <w:rPr>
         <w:rFonts w:ascii="Montserrat" w:hAnsi="Montserrat"/>
-        <w:color w:val="808080"/>
-        <w:sz w:val="18"/>
-      </w:rPr>
-      <w:t xml:space="preserve">Fearless | </w:t>
+        <w:color w:val="494F56"/>
+        <w:sz w:val="14"/>
+      </w:rPr>
+      <w:t>8 Market Place, Suite 200, Baltimore, MD 21202</w:t>
+    </w:r>
+  </w:p>
+  <w:p>
+    <w:pPr>
+      <w:spacing w:before="0"/>
+      <w:jc w:val="center"/>
+    </w:pPr>
+    <w:r>
+      <w:rPr>
+        <w:rFonts w:ascii="Montserrat" w:hAnsi="Montserrat"/>
+        <w:color w:val="494F56"/>
+        <w:sz w:val="14"/>
+      </w:rPr>
+      <w:t xml:space="preserve">(410) 394-9600  /  fax (410) 779-3706  /  </w:t>
     </w:r>
     <w:r>
       <w:rPr>
         <w:rFonts w:ascii="Montserrat" w:hAnsi="Montserrat"/>
-        <w:color w:val="EE5340"/>
-        <w:sz w:val="18"/>
-      </w:rPr>
-      <w:t>www.fearless.com</w:t>
+        <w:color w:val="494F56"/>
+        <w:sz w:val="14"/>
+      </w:rPr>
+      <w:t>fearless.tech</w:t>
     </w:r>
   </w:p>
 </w:ftr>
@@ -100,9 +163,47 @@
   <w:p>
     <w:pPr>
       <w:pStyle w:val="Header"/>
-      <w:jc w:val="right"/>
-    </w:pPr>
-    <w:r/>
+    </w:pPr>
+  </w:p>
+  <w:p>
+    <w:pPr>
+      <w:spacing w:after="0"/>
+      <w:jc w:val="left"/>
+    </w:pPr>
+    <w:r>
+      <w:drawing>
+        <wp:inline xmlns:a="http://schemas.openxmlformats.org/drawingml/2006/main" xmlns:pic="http://schemas.openxmlformats.org/drawingml/2006/picture">
+          <wp:extent cx="457200" cy="457200"/>
+          <wp:docPr id="1" name="Picture 1"/>
+          <wp:cNvGraphicFramePr>
+            <a:graphicFrameLocks noChangeAspect="1"/>
+          </wp:cNvGraphicFramePr>
+          <a:graphic>
+            <a:graphicData uri="http://schemas.openxmlformats.org/drawingml/2006/picture">
+              <pic:pic>
+                <pic:nvPicPr>
+                  <pic:cNvPr id="0" name="image.png"/>
+                  <pic:cNvPicPr/>
+                </pic:nvPicPr>
+                <pic:blipFill>
+                  <a:blip r:embed="rId1"/>
+                  <a:stretch>
+                    <a:fillRect/>
+                  </a:stretch>
+                </pic:blipFill>
+                <pic:spPr>
+                  <a:xfrm>
+                    <a:off x="0" y="0"/>
+                    <a:ext cx="457200" cy="457200"/>
+                  </a:xfrm>
+                  <a:prstGeom prst="rect"/>
+                </pic:spPr>
+              </pic:pic>
+            </a:graphicData>
+          </a:graphic>
+        </wp:inline>
+      </w:drawing>
+    </w:r>
   </w:p>
 </w:hdr>
 </file>

</xml_diff>